<commit_message>
Completed Guided Capstone Project Report / Updated Problem Statement
</commit_message>
<xml_diff>
--- a/BigMountainResort_GuidedCapstone/BigMountainResort - Problem Statement.docx
+++ b/BigMountainResort_GuidedCapstone/BigMountainResort - Problem Statement.docx
@@ -82,15 +82,7 @@
           <w:sz w:val="28"/>
           <w:szCs w:val="28"/>
         </w:rPr>
-        <w:t>Your client is Big Mountain Resort, a ski resort located in Montana. Big Mountain Resort offers spectacular views of Glacier National Park and Flathead National Forest, with access to 105 trails. Every year about 350,000 people ski or snowboard at Big Moun</w:t>
-      </w:r>
-      <w:r>
-        <w:rPr>
-          <w:rFonts w:ascii="Courier New" w:eastAsia="Courier New" w:hAnsi="Courier New" w:cs="Courier New"/>
-          <w:sz w:val="28"/>
-          <w:szCs w:val="28"/>
-        </w:rPr>
-        <w:t>tain. This mountain can accommodate skiers and riders of all levels and abilities.</w:t>
+        <w:t>Your client is Big Mountain Resort, a ski resort located in Montana. Big Mountain Resort offers spectacular views of Glacier National Park and Flathead National Forest, with access to 105 trails. Every year about 350,000 people ski or snowboard at Big Mountain. This mountain can accommodate skiers and riders of all levels and abilities.</w:t>
       </w:r>
     </w:p>
     <w:p>
@@ -108,15 +100,7 @@
           <w:sz w:val="28"/>
           <w:szCs w:val="28"/>
         </w:rPr>
-        <w:t>These are serviced by 11 lifts, 2 T-bars, and 1 magic carpet for novice skiers. The longest run is named Hellfire and is 3.3 miles in length. The base elevation is 4,464 ft,</w:t>
-      </w:r>
-      <w:r>
-        <w:rPr>
-          <w:rFonts w:ascii="Courier New" w:eastAsia="Courier New" w:hAnsi="Courier New" w:cs="Courier New"/>
-          <w:sz w:val="28"/>
-          <w:szCs w:val="28"/>
-        </w:rPr>
-        <w:t xml:space="preserve"> and the summit is 6,817 ft with a vertical drop of 2,353 ft.</w:t>
+        <w:t>These are serviced by 11 lifts, 2 T-bars, and 1 magic carpet for novice skiers. The longest run is named Hellfire and is 3.3 miles in length. The base elevation is 4,464 ft, and the summit is 6,817 ft with a vertical drop of 2,353 ft.</w:t>
       </w:r>
     </w:p>
     <w:p>
@@ -134,15 +118,7 @@
           <w:sz w:val="28"/>
           <w:szCs w:val="28"/>
         </w:rPr>
-        <w:t>Big Mountain Resort has recently installed an additional chair lift to help increase the distribution of visitors across the mountain. This additional chair increases their operating costs by $1</w:t>
-      </w:r>
-      <w:r>
-        <w:rPr>
-          <w:rFonts w:ascii="Courier New" w:eastAsia="Courier New" w:hAnsi="Courier New" w:cs="Courier New"/>
-          <w:sz w:val="28"/>
-          <w:szCs w:val="28"/>
-        </w:rPr>
-        <w:t>,540,000 this season.</w:t>
+        <w:t>Big Mountain Resort has recently installed an additional chair lift to help increase the distribution of visitors across the mountain. This additional chair increases their operating costs by $1,540,000 this season.</w:t>
       </w:r>
     </w:p>
     <w:p>
@@ -160,23 +136,7 @@
           <w:sz w:val="28"/>
           <w:szCs w:val="28"/>
         </w:rPr>
-        <w:t>The resort's pricing strategy has been to charge a premium above the average price of resorts in its market segment. They know there are limitations to this approach. There's a suspicion that Big Mountain is not capitalizing on its fa</w:t>
-      </w:r>
-      <w:r>
-        <w:rPr>
-          <w:rFonts w:ascii="Courier New" w:eastAsia="Courier New" w:hAnsi="Courier New" w:cs="Courier New"/>
-          <w:sz w:val="28"/>
-          <w:szCs w:val="28"/>
-        </w:rPr>
-        <w:t>cilities as much as it could. Basing their pricing on just the market average does not provide the business with a good sense of how important some facilities are compared to others. This hampers investment strategy. You are part of a new data science team</w:t>
-      </w:r>
-      <w:r>
-        <w:rPr>
-          <w:rFonts w:ascii="Courier New" w:eastAsia="Courier New" w:hAnsi="Courier New" w:cs="Courier New"/>
-          <w:sz w:val="28"/>
-          <w:szCs w:val="28"/>
-        </w:rPr>
-        <w:t xml:space="preserve"> brought in to implement a more data-driven business strategy. The business wants some guidance on how to select a better value for their ticket price. They are also considering </w:t>
+        <w:t xml:space="preserve">The resort's pricing strategy has been to charge a premium above the average price of resorts in its market segment. They know there are limitations to this approach. There's a suspicion that Big Mountain is not capitalizing on its facilities as much as it could. Basing their pricing on just the market average does not provide the business with a good sense of how important some facilities are compared to others. This hampers investment strategy. You are part of a new data science team brought in to implement a more data-driven business strategy. The business wants some guidance on how to select a better value for their ticket price. They are also considering </w:t>
       </w:r>
       <w:proofErr w:type="gramStart"/>
       <w:r>
@@ -194,15 +154,7 @@
           <w:sz w:val="28"/>
           <w:szCs w:val="28"/>
         </w:rPr>
-        <w:t xml:space="preserve"> changes that they hope will either cut costs without undermining t</w:t>
-      </w:r>
-      <w:r>
-        <w:rPr>
-          <w:rFonts w:ascii="Courier New" w:eastAsia="Courier New" w:hAnsi="Courier New" w:cs="Courier New"/>
-          <w:sz w:val="28"/>
-          <w:szCs w:val="28"/>
-        </w:rPr>
-        <w:t>he ticket price or will support an even higher ticket price.</w:t>
+        <w:t xml:space="preserve"> changes that they hope will either cut costs without undermining the ticket price or will support an even higher ticket price.</w:t>
       </w:r>
     </w:p>
     <w:p>
@@ -374,15 +326,23 @@
                 <w:sz w:val="20"/>
                 <w:szCs w:val="20"/>
               </w:rPr>
-              <w:t xml:space="preserve">How can </w:t>
-            </w:r>
-            <w:r>
-              <w:rPr>
-                <w:rFonts w:ascii="Courier New" w:eastAsia="Courier New" w:hAnsi="Courier New" w:cs="Courier New"/>
-                <w:sz w:val="20"/>
-                <w:szCs w:val="20"/>
-              </w:rPr>
-              <w:t xml:space="preserve">the resort </w:t>
+              <w:t>Provide guidance to the</w:t>
+            </w:r>
+            <w:r>
+              <w:rPr>
+                <w:rFonts w:ascii="Courier New" w:eastAsia="Courier New" w:hAnsi="Courier New" w:cs="Courier New"/>
+                <w:sz w:val="20"/>
+                <w:szCs w:val="20"/>
+              </w:rPr>
+              <w:t xml:space="preserve"> resort</w:t>
+            </w:r>
+            <w:r>
+              <w:rPr>
+                <w:rFonts w:ascii="Courier New" w:eastAsia="Courier New" w:hAnsi="Courier New" w:cs="Courier New"/>
+                <w:sz w:val="20"/>
+                <w:szCs w:val="20"/>
+              </w:rPr>
+              <w:t xml:space="preserve"> on how to select a better value for their ticket price. A current use case is to </w:t>
             </w:r>
             <w:r>
               <w:rPr>
@@ -414,23 +374,55 @@
                 <w:sz w:val="20"/>
                 <w:szCs w:val="20"/>
               </w:rPr>
-              <w:t xml:space="preserve">this season by selecting a higher </w:t>
-            </w:r>
-            <w:r>
-              <w:rPr>
-                <w:rFonts w:ascii="Courier New" w:eastAsia="Courier New" w:hAnsi="Courier New" w:cs="Courier New"/>
-                <w:sz w:val="20"/>
-                <w:szCs w:val="20"/>
-              </w:rPr>
-              <w:t>Adult Weekend/Weekend prices</w:t>
-            </w:r>
-            <w:r>
-              <w:rPr>
-                <w:rFonts w:ascii="Courier New" w:eastAsia="Courier New" w:hAnsi="Courier New" w:cs="Courier New"/>
-                <w:sz w:val="20"/>
-                <w:szCs w:val="20"/>
-              </w:rPr>
-              <w:t xml:space="preserve"> that better reflects quality of its facilities </w:t>
+              <w:t xml:space="preserve">this season </w:t>
+            </w:r>
+            <w:r>
+              <w:rPr>
+                <w:rFonts w:ascii="Courier New" w:eastAsia="Courier New" w:hAnsi="Courier New" w:cs="Courier New"/>
+                <w:sz w:val="20"/>
+                <w:szCs w:val="20"/>
+              </w:rPr>
+              <w:t xml:space="preserve">either </w:t>
+            </w:r>
+            <w:r>
+              <w:rPr>
+                <w:rFonts w:ascii="Courier New" w:eastAsia="Courier New" w:hAnsi="Courier New" w:cs="Courier New"/>
+                <w:sz w:val="20"/>
+                <w:szCs w:val="20"/>
+              </w:rPr>
+              <w:t xml:space="preserve">by selecting a </w:t>
+            </w:r>
+            <w:r>
+              <w:rPr>
+                <w:rFonts w:ascii="Courier New" w:eastAsia="Courier New" w:hAnsi="Courier New" w:cs="Courier New"/>
+                <w:sz w:val="20"/>
+                <w:szCs w:val="20"/>
+              </w:rPr>
+              <w:t>price</w:t>
+            </w:r>
+            <w:r>
+              <w:rPr>
+                <w:rFonts w:ascii="Courier New" w:eastAsia="Courier New" w:hAnsi="Courier New" w:cs="Courier New"/>
+                <w:sz w:val="20"/>
+                <w:szCs w:val="20"/>
+              </w:rPr>
+              <w:t xml:space="preserve"> that better reflect</w:t>
+            </w:r>
+            <w:r>
+              <w:rPr>
+                <w:rFonts w:ascii="Courier New" w:eastAsia="Courier New" w:hAnsi="Courier New" w:cs="Courier New"/>
+                <w:sz w:val="20"/>
+                <w:szCs w:val="20"/>
+              </w:rPr>
+              <w:t xml:space="preserve"> the</w:t>
+            </w:r>
+            <w:r>
+              <w:rPr>
+                <w:rFonts w:ascii="Courier New" w:eastAsia="Courier New" w:hAnsi="Courier New" w:cs="Courier New"/>
+                <w:sz w:val="20"/>
+                <w:szCs w:val="20"/>
+              </w:rPr>
+              <w:t xml:space="preserve"> quality of its facilities </w:t>
             </w:r>
             <w:r>
               <w:rPr>
@@ -462,15 +454,15 @@
                 <w:sz w:val="20"/>
                 <w:szCs w:val="20"/>
               </w:rPr>
-              <w:t>making changes to open days and night skiing</w:t>
-            </w:r>
-            <w:r>
-              <w:rPr>
-                <w:rFonts w:ascii="Courier New" w:eastAsia="Courier New" w:hAnsi="Courier New" w:cs="Courier New"/>
-                <w:sz w:val="20"/>
-                <w:szCs w:val="20"/>
-              </w:rPr>
-              <w:t>?</w:t>
+              <w:t xml:space="preserve">making </w:t>
+            </w:r>
+            <w:r>
+              <w:rPr>
+                <w:rFonts w:ascii="Courier New" w:eastAsia="Courier New" w:hAnsi="Courier New" w:cs="Courier New"/>
+                <w:sz w:val="20"/>
+                <w:szCs w:val="20"/>
+              </w:rPr>
+              <w:t>other changes to facilities.</w:t>
             </w:r>
           </w:p>
         </w:tc>
@@ -654,16 +646,7 @@
                 <w:sz w:val="20"/>
                 <w:szCs w:val="20"/>
               </w:rPr>
-              <w:t>Other Stakeholders to Provide Key Insight: &lt;Who are the other stakeholders that need to be involved in this project? Where will you source your data from and who will you present your</w:t>
-            </w:r>
-            <w:r>
-              <w:rPr>
-                <w:rFonts w:ascii="Courier New" w:eastAsia="Courier New" w:hAnsi="Courier New" w:cs="Courier New"/>
-                <w:b/>
-                <w:sz w:val="20"/>
-                <w:szCs w:val="20"/>
-              </w:rPr>
-              <w:t xml:space="preserve"> recommendations to once you have identified a solution?&gt;</w:t>
+              <w:t>Other Stakeholders to Provide Key Insight: &lt;Who are the other stakeholders that need to be involved in this project? Where will you source your data from and who will you present your recommendations to once you have identified a solution?&gt;</w:t>
             </w:r>
           </w:p>
           <w:p>
@@ -841,7 +824,73 @@
                 <w:sz w:val="20"/>
                 <w:szCs w:val="20"/>
               </w:rPr>
-              <w:t>Generating additional revenue and savings to overtake the additional $1.54M cost of the new ski-lift and further provide a market-average return of investment on this lift.</w:t>
+              <w:t xml:space="preserve">Providing guidance on price selection and </w:t>
+            </w:r>
+            <w:proofErr w:type="gramStart"/>
+            <w:r>
+              <w:rPr>
+                <w:rFonts w:ascii="Courier New" w:eastAsia="Courier New" w:hAnsi="Courier New" w:cs="Courier New"/>
+                <w:sz w:val="20"/>
+                <w:szCs w:val="20"/>
+              </w:rPr>
+              <w:t xml:space="preserve">generating </w:t>
+            </w:r>
+            <w:r>
+              <w:rPr>
+                <w:rFonts w:ascii="Courier New" w:eastAsia="Courier New" w:hAnsi="Courier New" w:cs="Courier New"/>
+                <w:sz w:val="20"/>
+                <w:szCs w:val="20"/>
+              </w:rPr>
+              <w:t xml:space="preserve"> revenue</w:t>
+            </w:r>
+            <w:proofErr w:type="gramEnd"/>
+            <w:r>
+              <w:rPr>
+                <w:rFonts w:ascii="Courier New" w:eastAsia="Courier New" w:hAnsi="Courier New" w:cs="Courier New"/>
+                <w:sz w:val="20"/>
+                <w:szCs w:val="20"/>
+              </w:rPr>
+              <w:t>/</w:t>
+            </w:r>
+            <w:r>
+              <w:rPr>
+                <w:rFonts w:ascii="Courier New" w:eastAsia="Courier New" w:hAnsi="Courier New" w:cs="Courier New"/>
+                <w:sz w:val="20"/>
+                <w:szCs w:val="20"/>
+              </w:rPr>
+              <w:t xml:space="preserve">savings to overtake the additional $1.54M cost of the new ski-lift </w:t>
+            </w:r>
+            <w:r>
+              <w:rPr>
+                <w:rFonts w:ascii="Courier New" w:eastAsia="Courier New" w:hAnsi="Courier New" w:cs="Courier New"/>
+                <w:sz w:val="20"/>
+                <w:szCs w:val="20"/>
+              </w:rPr>
+              <w:t>while</w:t>
+            </w:r>
+            <w:r>
+              <w:rPr>
+                <w:rFonts w:ascii="Courier New" w:eastAsia="Courier New" w:hAnsi="Courier New" w:cs="Courier New"/>
+                <w:sz w:val="20"/>
+                <w:szCs w:val="20"/>
+              </w:rPr>
+              <w:t xml:space="preserve"> further provid</w:t>
+            </w:r>
+            <w:r>
+              <w:rPr>
+                <w:rFonts w:ascii="Courier New" w:eastAsia="Courier New" w:hAnsi="Courier New" w:cs="Courier New"/>
+                <w:sz w:val="20"/>
+                <w:szCs w:val="20"/>
+              </w:rPr>
+              <w:t>ing</w:t>
+            </w:r>
+            <w:r>
+              <w:rPr>
+                <w:rFonts w:ascii="Courier New" w:eastAsia="Courier New" w:hAnsi="Courier New" w:cs="Courier New"/>
+                <w:sz w:val="20"/>
+                <w:szCs w:val="20"/>
+              </w:rPr>
+              <w:t xml:space="preserve"> a market-average return of investment on this lift.</w:t>
             </w:r>
           </w:p>
         </w:tc>
@@ -875,7 +924,7 @@
                 <w:sz w:val="20"/>
                 <w:szCs w:val="20"/>
               </w:rPr>
-              <w:t>Constraints: &lt;What constraints exist that may prevent this bu</w:t>
+              <w:t>Constraints: &lt;What constraints exist that may prevent this business initiative from succeeding?&gt;</w:t>
             </w:r>
             <w:r>
               <w:rPr>
@@ -884,15 +933,6 @@
                 <w:sz w:val="20"/>
                 <w:szCs w:val="20"/>
               </w:rPr>
-              <w:t>siness initiative from succeeding?&gt;</w:t>
-            </w:r>
-            <w:r>
-              <w:rPr>
-                <w:rFonts w:ascii="Courier New" w:eastAsia="Courier New" w:hAnsi="Courier New" w:cs="Courier New"/>
-                <w:b/>
-                <w:sz w:val="20"/>
-                <w:szCs w:val="20"/>
-              </w:rPr>
               <w:t xml:space="preserve">                            </w:t>
             </w:r>
             <w:r>
@@ -925,7 +965,39 @@
                 <w:sz w:val="20"/>
                 <w:szCs w:val="20"/>
               </w:rPr>
-              <w:t xml:space="preserve">           – Similarly, maintenance required on the facilities may increase/decrease and lead to infeasible outcomes.</w:t>
+              <w:t xml:space="preserve">           – Similarly, maintenance required on the facilities may increase/decrease </w:t>
+            </w:r>
+            <w:r>
+              <w:rPr>
+                <w:rFonts w:ascii="Courier New" w:eastAsia="Courier New" w:hAnsi="Courier New" w:cs="Courier New"/>
+                <w:sz w:val="20"/>
+                <w:szCs w:val="20"/>
+              </w:rPr>
+              <w:t>which may</w:t>
+            </w:r>
+            <w:r>
+              <w:rPr>
+                <w:rFonts w:ascii="Courier New" w:eastAsia="Courier New" w:hAnsi="Courier New" w:cs="Courier New"/>
+                <w:sz w:val="20"/>
+                <w:szCs w:val="20"/>
+              </w:rPr>
+              <w:t xml:space="preserve"> </w:t>
+            </w:r>
+            <w:r>
+              <w:rPr>
+                <w:rFonts w:ascii="Courier New" w:eastAsia="Courier New" w:hAnsi="Courier New" w:cs="Courier New"/>
+                <w:sz w:val="20"/>
+                <w:szCs w:val="20"/>
+              </w:rPr>
+              <w:t>further indicate</w:t>
+            </w:r>
+            <w:r>
+              <w:rPr>
+                <w:rFonts w:ascii="Courier New" w:eastAsia="Courier New" w:hAnsi="Courier New" w:cs="Courier New"/>
+                <w:sz w:val="20"/>
+                <w:szCs w:val="20"/>
+              </w:rPr>
+              <w:t xml:space="preserve"> infeasible outcomes.</w:t>
             </w:r>
           </w:p>
         </w:tc>

</xml_diff>